<commit_message>
update protype doc; missing some bugs
</commit_message>
<xml_diff>
--- a/Prototype Document.docx
+++ b/Prototype Document.docx
@@ -163,7 +163,7 @@
           <w:szCs w:val="24"/>
           <w:rtl w:val="0"/>
         </w:rPr>
-        <w:t xml:space="preserve">Models occasionally may time out server-side and the user won’t get notified. This could be removed by showing a message after a certain amount of time has passed.</w:t>
+        <w:t xml:space="preserve">Models occasionally may time out server-side and the user won’t get notified. This could be removed by showing a message after a certain amount of time has passed and having the client cancel the request.</w:t>
       </w:r>
     </w:p>
     <w:p>
@@ -188,6 +188,102 @@
           <w:rtl w:val="0"/>
         </w:rPr>
         <w:t xml:space="preserve">Given certain inputs, models do not produce reasonable summaries. This could be removed by training the models to be more robust.</w:t>
+      </w:r>
+    </w:p>
+    <w:p>
+      <w:pPr>
+        <w:numPr>
+          <w:ilvl w:val="0"/>
+          <w:numId w:val="1"/>
+        </w:numPr>
+        <w:ind w:left="720" w:hanging="360"/>
+        <w:rPr>
+          <w:rFonts w:ascii="Times New Roman" w:cs="Times New Roman" w:eastAsia="Times New Roman" w:hAnsi="Times New Roman"/>
+          <w:sz w:val="24"/>
+          <w:szCs w:val="24"/>
+          <w:u w:val="none"/>
+        </w:rPr>
+      </w:pPr>
+      <w:r>
+        <w:rPr>
+          <w:rFonts w:ascii="Times New Roman" w:cs="Times New Roman" w:eastAsia="Times New Roman" w:hAnsi="Times New Roman"/>
+          <w:sz w:val="24"/>
+          <w:szCs w:val="24"/>
+          <w:rtl w:val="0"/>
+        </w:rPr>
+        <w:t xml:space="preserve">When there is an excess of saved articles, the “more” button does not work. This can be resolved by removing the article limit and adding a scrollable container in its place</w:t>
+      </w:r>
+    </w:p>
+    <w:p>
+      <w:pPr>
+        <w:numPr>
+          <w:ilvl w:val="0"/>
+          <w:numId w:val="1"/>
+        </w:numPr>
+        <w:ind w:left="720" w:hanging="360"/>
+        <w:rPr>
+          <w:rFonts w:ascii="Times New Roman" w:cs="Times New Roman" w:eastAsia="Times New Roman" w:hAnsi="Times New Roman"/>
+          <w:sz w:val="24"/>
+          <w:szCs w:val="24"/>
+          <w:u w:val="none"/>
+        </w:rPr>
+      </w:pPr>
+      <w:r>
+        <w:rPr>
+          <w:rFonts w:ascii="Times New Roman" w:cs="Times New Roman" w:eastAsia="Times New Roman" w:hAnsi="Times New Roman"/>
+          <w:sz w:val="24"/>
+          <w:szCs w:val="24"/>
+          <w:rtl w:val="0"/>
+        </w:rPr>
+        <w:t xml:space="preserve">The summary section is able to scroll, but there is no visible scrollbar. This can be fixed by having the container inherit the global scrollbar css</w:t>
+      </w:r>
+    </w:p>
+    <w:p>
+      <w:pPr>
+        <w:numPr>
+          <w:ilvl w:val="0"/>
+          <w:numId w:val="1"/>
+        </w:numPr>
+        <w:ind w:left="720" w:hanging="360"/>
+        <w:rPr>
+          <w:rFonts w:ascii="Times New Roman" w:cs="Times New Roman" w:eastAsia="Times New Roman" w:hAnsi="Times New Roman"/>
+          <w:sz w:val="24"/>
+          <w:szCs w:val="24"/>
+          <w:u w:val="none"/>
+        </w:rPr>
+      </w:pPr>
+      <w:r>
+        <w:rPr>
+          <w:rFonts w:ascii="Times New Roman" w:cs="Times New Roman" w:eastAsia="Times New Roman" w:hAnsi="Times New Roman"/>
+          <w:sz w:val="24"/>
+          <w:szCs w:val="24"/>
+          <w:rtl w:val="0"/>
+        </w:rPr>
+        <w:t xml:space="preserve">Upload button does not work when editing the first summary. This can be fixed by turning off edit mode after uploading.</w:t>
+      </w:r>
+    </w:p>
+    <w:p>
+      <w:pPr>
+        <w:numPr>
+          <w:ilvl w:val="0"/>
+          <w:numId w:val="1"/>
+        </w:numPr>
+        <w:ind w:left="720" w:hanging="360"/>
+        <w:rPr>
+          <w:rFonts w:ascii="Times New Roman" w:cs="Times New Roman" w:eastAsia="Times New Roman" w:hAnsi="Times New Roman"/>
+          <w:sz w:val="24"/>
+          <w:szCs w:val="24"/>
+          <w:u w:val="none"/>
+        </w:rPr>
+      </w:pPr>
+      <w:r>
+        <w:rPr>
+          <w:rFonts w:ascii="Times New Roman" w:cs="Times New Roman" w:eastAsia="Times New Roman" w:hAnsi="Times New Roman"/>
+          <w:sz w:val="24"/>
+          <w:szCs w:val="24"/>
+          <w:rtl w:val="0"/>
+        </w:rPr>
+        <w:t xml:space="preserve">“Article Submitted” text does not automatically dismiss itself. This can be fixed by adding its own timeouts.</w:t>
       </w:r>
     </w:p>
     <w:sectPr>

</xml_diff>